<commit_message>
Modified leveneTest in 2-t HOs
</commit_message>
<xml_diff>
--- a/modules/2_Sample_t/RHO.docx
+++ b/modules/2_Sample_t/RHO.docx
@@ -89,39 +89,6 @@
         </w:rPr>
         <w:t xml:space="preserve">(NCStats)</w:t>
       </w:r>
-      <w:r>
-        <w:br w:type="textWrapping"/>
-      </w:r>
-      <w:r>
-        <w:rPr>
-          <w:rStyle w:val="NormalTok"/>
-        </w:rPr>
-        <w:t xml:space="preserve">&gt;</w:t>
-      </w:r>
-      <w:r>
-        <w:rPr>
-          <w:rStyle w:val="StringTok"/>
-        </w:rPr>
-        <w:t xml:space="preserve"> </w:t>
-      </w:r>
-      <w:r>
-        <w:rPr>
-          <w:rStyle w:val="KeywordTok"/>
-        </w:rPr>
-        <w:t xml:space="preserve">library</w:t>
-      </w:r>
-      <w:r>
-        <w:rPr>
-          <w:rStyle w:val="NormalTok"/>
-        </w:rPr>
-        <w:t xml:space="preserve">(car)   </w:t>
-      </w:r>
-      <w:r>
-        <w:rPr>
-          <w:rStyle w:val="CommentTok"/>
-        </w:rPr>
-        <w:t xml:space="preserve"># for leveneTest</w:t>
-      </w:r>
     </w:p>
     <w:p>
       <w:pPr>
@@ -134,35 +101,38 @@
       </w:r>
     </w:p>
     <w:p>
+      <w:pPr>
+        <w:pStyle w:val="FirstParagraph"/>
+      </w:pPr>
       <w:hyperlink r:id="rId23">
         <w:r>
           <w:rPr>
-            <w:rStyle w:val="Link"/>
+            <w:rStyle w:val="Hyperlink"/>
           </w:rPr>
           <w:t xml:space="preserve">Sholl</w:t>
         </w:r>
         <w:r>
           <w:rPr>
-            <w:rStyle w:val="Link"/>
+            <w:rStyle w:val="Hyperlink"/>
           </w:rPr>
           <w:t xml:space="preserve"> </w:t>
         </w:r>
         <w:r>
           <w:rPr>
             <w:i/>
-            <w:rStyle w:val="Link"/>
+            <w:rStyle w:val="Hyperlink"/>
           </w:rPr>
           <w:t xml:space="preserve">et al.</w:t>
         </w:r>
         <w:r>
           <w:rPr>
-            <w:rStyle w:val="Link"/>
+            <w:rStyle w:val="Hyperlink"/>
           </w:rPr>
           <w:t xml:space="preserve"> </w:t>
         </w:r>
         <w:r>
           <w:rPr>
-            <w:rStyle w:val="Link"/>
+            <w:rStyle w:val="Hyperlink"/>
           </w:rPr>
           <w:t xml:space="preserve">(2000)</w:t>
         </w:r>
@@ -191,7 +161,7 @@
       <w:hyperlink r:id="rId24">
         <w:r>
           <w:rPr>
-            <w:rStyle w:val="Link"/>
+            <w:rStyle w:val="Hyperlink"/>
           </w:rPr>
           <w:t xml:space="preserve">SexDirection.csv</w:t>
         </w:r>
@@ -499,10 +469,13 @@
       </w:r>
     </w:p>
     <w:p>
+      <w:pPr>
+        <w:pStyle w:val="FirstParagraph"/>
+      </w:pPr>
       <w:r>
         <w:drawing>
           <wp:inline>
-            <wp:extent cx="5440680" cy="2714996"/>
+            <wp:extent cx="5334000" cy="2667000"/>
             <wp:effectExtent b="0" l="0" r="0" t="0"/>
             <wp:docPr descr="" id="1" name="Picture"/>
             <a:graphic>
@@ -523,7 +496,7 @@
                   <pic:spPr bwMode="auto">
                     <a:xfrm>
                       <a:off x="0" y="0"/>
-                      <a:ext cx="5440680" cy="2714996"/>
+                      <a:ext cx="5334000" cy="2667000"/>
                     </a:xfrm>
                     <a:prstGeom prst="rect">
                       <a:avLst/>
@@ -562,7 +535,7 @@
         <w:rPr>
           <w:rStyle w:val="KeywordTok"/>
         </w:rPr>
-        <w:t xml:space="preserve">leveneTest</w:t>
+        <w:t xml:space="preserve">levenesTest</w:t>
       </w:r>
       <w:r>
         <w:rPr>
@@ -832,10 +805,13 @@
       </w:r>
     </w:p>
     <w:p>
+      <w:pPr>
+        <w:pStyle w:val="FirstParagraph"/>
+      </w:pPr>
       <w:r>
         <w:drawing>
           <wp:inline>
-            <wp:extent cx="3225800" cy="3225800"/>
+            <wp:extent cx="3234088" cy="3234088"/>
             <wp:effectExtent b="0" l="0" r="0" t="0"/>
             <wp:docPr descr="" id="1" name="Picture"/>
             <a:graphic>
@@ -856,7 +832,7 @@
                   <pic:spPr bwMode="auto">
                     <a:xfrm>
                       <a:off x="0" y="0"/>
-                      <a:ext cx="3225800" cy="3225800"/>
+                      <a:ext cx="3234088" cy="3234088"/>
                     </a:xfrm>
                     <a:prstGeom prst="rect">
                       <a:avLst/>
@@ -881,7 +857,22 @@
 </file>
 
 <file path=word/footnotes.xml><?xml version="1.0" encoding="utf-8"?>
-<w:footnotes xmlns:w="http://schemas.openxmlformats.org/wordprocessingml/2006/main" xmlns:m="http://schemas.openxmlformats.org/officeDocument/2006/math" xmlns:r="http://schemas.openxmlformats.org/officeDocument/2006/relationships" xmlns:o="urn:schemas-microsoft-com:office:office" xmlns:v="urn:schemas-microsoft-com:vml" xmlns:w10="urn:schemas-microsoft-com:office:word" xmlns:a="http://schemas.openxmlformats.org/drawingml/2006/main" xmlns:pic="http://schemas.openxmlformats.org/drawingml/2006/picture" xmlns:wp="http://schemas.openxmlformats.org/drawingml/2006/wordprocessingDrawing"/>
+<w:footnotes xmlns:w="http://schemas.openxmlformats.org/wordprocessingml/2006/main" xmlns:m="http://schemas.openxmlformats.org/officeDocument/2006/math" xmlns:r="http://schemas.openxmlformats.org/officeDocument/2006/relationships" xmlns:o="urn:schemas-microsoft-com:office:office" xmlns:v="urn:schemas-microsoft-com:vml" xmlns:w10="urn:schemas-microsoft-com:office:word" xmlns:a="http://schemas.openxmlformats.org/drawingml/2006/main" xmlns:pic="http://schemas.openxmlformats.org/drawingml/2006/picture" xmlns:wp="http://schemas.openxmlformats.org/drawingml/2006/wordprocessingDrawing">
+  <w:footnote w:type="continuationSeparator" w:id="0">
+    <w:p>
+      <w:r>
+        <w:continuationSeparator/>
+      </w:r>
+    </w:p>
+  </w:footnote>
+  <w:footnote w:type="separator" w:id="-1">
+    <w:p>
+      <w:r>
+        <w:separator/>
+      </w:r>
+    </w:p>
+  </w:footnote>
+</w:footnotes>
 </file>
 
 <file path=word/numbering.xml><?xml version="1.0" encoding="utf-8"?>
@@ -968,7 +959,7 @@
     </w:lvl>
   </w:abstractNum>
   <w:abstractNum w:abstractNumId="990">
-    <w:nsid w:val="db639fa8"/>
+    <w:nsid w:val="9c17ac63"/>
     <w:multiLevelType w:val="multilevel"/>
     <w:lvl w:ilvl="0">
       <w:numFmt w:val="bullet"/>
@@ -1078,13 +1069,25 @@
   <w:style w:type="paragraph" w:default="1" w:styleId="Normal">
     <w:name w:val="Normal"/>
     <w:qFormat/>
+  </w:style>
+  <w:style w:type="paragraph" w:styleId="BodyText">
+    <w:name w:val="Body Text"/>
+    <w:basedOn w:val="Normal"/>
+    <w:link w:val="BodyTextChar"/>
     <w:pPr>
       <w:spacing w:before="180" w:after="180"/>
     </w:pPr>
-  </w:style>
-  <w:style w:type="paragraph" w:styleId="Compact">
+    <w:qFormat/>
+  </w:style>
+  <w:style w:type="paragraph" w:customStyle="1" w:styleId="FirstParagraph">
+    <w:name w:val="First Paragraph"/>
+    <w:basedOn w:val="BodyText"/>
+    <w:next w:val="BodyText"/>
+    <w:qFormat/>
+  </w:style>
+  <w:style w:type="paragraph" w:customStyle="1" w:styleId="Compact">
     <w:name w:val="Compact"/>
-    <w:basedOn w:val="Normal"/>
+    <w:basedOn w:val="BodyText"/>
     <w:qFormat/>
     <w:pPr>
       <w:spacing w:before="36" w:after="36"/>
@@ -1093,7 +1096,7 @@
   <w:style w:type="paragraph" w:styleId="Title">
     <w:name w:val="Title"/>
     <w:basedOn w:val="Normal"/>
-    <w:next w:val="Normal"/>
+    <w:next w:val="BodyText"/>
     <w:qFormat/>
     <w:pPr>
       <w:keepNext/>
@@ -1113,7 +1116,7 @@
   <w:style w:type="paragraph" w:styleId="Subtitle">
     <w:name w:val="Subtitle"/>
     <w:basedOn w:val="Title"/>
-    <w:next w:val="Normal"/>
+    <w:next w:val="BodyText"/>
     <w:qFormat/>
     <w:pPr>
       <w:keepNext/>
@@ -1126,9 +1129,9 @@
       <w:szCs w:val="30"/>
     </w:rPr>
   </w:style>
-  <w:style w:type="paragraph" w:styleId="Author">
+  <w:style w:type="paragraph" w:customStyle="1" w:styleId="Author">
     <w:name w:val="Author"/>
-    <w:next w:val="Normal"/>
+    <w:next w:val="BodyText"/>
     <w:qFormat/>
     <w:pPr>
       <w:keepNext/>
@@ -1138,7 +1141,7 @@
   </w:style>
   <w:style w:type="paragraph" w:styleId="Date">
     <w:name w:val="Date"/>
-    <w:next w:val="Normal"/>
+    <w:next w:val="BodyText"/>
     <w:qFormat/>
     <w:pPr>
       <w:keepNext/>
@@ -1146,10 +1149,10 @@
       <w:jc w:val="center"/>
     </w:pPr>
   </w:style>
-  <w:style w:type="paragraph" w:styleId="Abstract">
+  <w:style w:type="paragraph" w:customStyle="1" w:styleId="Abstract">
     <w:name w:val="Abstract"/>
     <w:basedOn w:val="Normal"/>
-    <w:next w:val="Normal"/>
+    <w:next w:val="BodyText"/>
     <w:qFormat/>
     <w:pPr>
       <w:keepNext/>
@@ -1172,7 +1175,7 @@
   <w:style w:type="paragraph" w:styleId="Heading1">
     <w:name w:val="Heading 1"/>
     <w:basedOn w:val="Normal"/>
-    <w:next w:val="Normal"/>
+    <w:next w:val="BodyText"/>
     <w:uiPriority w:val="9"/>
     <w:qFormat/>
     <w:pPr>
@@ -1193,7 +1196,7 @@
   <w:style w:type="paragraph" w:styleId="Heading2">
     <w:name w:val="Heading 2"/>
     <w:basedOn w:val="Normal"/>
-    <w:next w:val="Normal"/>
+    <w:next w:val="BodyText"/>
     <w:uiPriority w:val="9"/>
     <w:unhideWhenUsed/>
     <w:qFormat/>
@@ -1215,7 +1218,7 @@
   <w:style w:type="paragraph" w:styleId="Heading3">
     <w:name w:val="Heading 3"/>
     <w:basedOn w:val="Normal"/>
-    <w:next w:val="Normal"/>
+    <w:next w:val="BodyText"/>
     <w:uiPriority w:val="9"/>
     <w:unhideWhenUsed/>
     <w:qFormat/>
@@ -1223,7 +1226,7 @@
       <w:keepNext/>
       <w:keepLines/>
       <w:spacing w:before="200" w:after="0"/>
-      <w:outlineLvl w:val="1"/>
+      <w:outlineLvl w:val="2"/>
     </w:pPr>
     <w:rPr>
       <w:rFonts w:asciiTheme="majorHAnsi" w:eastAsiaTheme="majorEastAsia" w:hAnsiTheme="majorHAnsi" w:cstheme="majorBidi"/>
@@ -1237,7 +1240,7 @@
   <w:style w:type="paragraph" w:styleId="Heading4">
     <w:name w:val="Heading 4"/>
     <w:basedOn w:val="Normal"/>
-    <w:next w:val="Normal"/>
+    <w:next w:val="BodyText"/>
     <w:uiPriority w:val="9"/>
     <w:unhideWhenUsed/>
     <w:qFormat/>
@@ -1245,7 +1248,7 @@
       <w:keepNext/>
       <w:keepLines/>
       <w:spacing w:before="200" w:after="0"/>
-      <w:outlineLvl w:val="1"/>
+      <w:outlineLvl w:val="3"/>
     </w:pPr>
     <w:rPr>
       <w:rFonts w:asciiTheme="majorHAnsi" w:eastAsiaTheme="majorEastAsia" w:hAnsiTheme="majorHAnsi" w:cstheme="majorBidi"/>
@@ -1259,7 +1262,7 @@
   <w:style w:type="paragraph" w:styleId="Heading5">
     <w:name w:val="Heading 5"/>
     <w:basedOn w:val="Normal"/>
-    <w:next w:val="Normal"/>
+    <w:next w:val="BodyText"/>
     <w:uiPriority w:val="9"/>
     <w:unhideWhenUsed/>
     <w:qFormat/>
@@ -1267,7 +1270,7 @@
       <w:keepNext/>
       <w:keepLines/>
       <w:spacing w:before="200" w:after="0"/>
-      <w:outlineLvl w:val="1"/>
+      <w:outlineLvl w:val="4"/>
     </w:pPr>
     <w:rPr>
       <w:rFonts w:asciiTheme="majorHAnsi" w:eastAsiaTheme="majorEastAsia" w:hAnsiTheme="majorHAnsi" w:cstheme="majorBidi"/>
@@ -1278,15 +1281,36 @@
       <w:szCs w:val="24"/>
     </w:rPr>
   </w:style>
-  <w:style w:type="paragraph" w:styleId="BlockQuote">
-    <w:name w:val="Block Quote"/>
+  <w:style w:type="paragraph" w:styleId="Heading6">
+    <w:name w:val="Heading 6"/>
     <w:basedOn w:val="Normal"/>
-    <w:next w:val="Normal"/>
+    <w:next w:val="BodyText"/>
+    <w:uiPriority w:val="9"/>
+    <w:unhideWhenUsed/>
+    <w:qFormat/>
+    <w:pPr>
+      <w:keepNext/>
+      <w:keepLines/>
+      <w:spacing w:before="200" w:after="0"/>
+      <w:outlineLvl w:val="5"/>
+    </w:pPr>
+    <w:rPr>
+      <w:rFonts w:asciiTheme="majorHAnsi" w:eastAsiaTheme="majorEastAsia" w:hAnsiTheme="majorHAnsi" w:cstheme="majorBidi"/>
+      <w:color w:val="4F81BD" w:themeColor="accent1"/>
+      <w:sz w:val="24"/>
+      <w:szCs w:val="24"/>
+    </w:rPr>
+  </w:style>
+  <w:style w:type="paragraph" w:styleId="BlockText">
+    <w:name w:val="Block Text"/>
+    <w:basedOn w:val="BodyText"/>
+    <w:next w:val="BodyText"/>
     <w:uiPriority w:val="9"/>
     <w:unhideWhenUsed/>
     <w:qFormat/>
     <w:pPr>
       <w:spacing w:before="100" w:after="100"/>
+      <w:ind w:firstLine="0"/>
     </w:pPr>
     <w:rPr>
       <w:rFonts w:asciiTheme="majorHAnsi" w:eastAsiaTheme="majorEastAsia" w:hAnsiTheme="majorHAnsi" w:cstheme="majorBidi"/>
@@ -1323,7 +1347,7 @@
       </w:tblCellMar>
     </w:tblPr>
   </w:style>
-  <w:style w:type="paragraph" w:styleId="DefinitionTerm">
+  <w:style w:type="paragraph" w:customStyle="1" w:styleId="DefinitionTerm">
     <w:name w:val="Definition Term"/>
     <w:basedOn w:val="Normal"/>
     <w:next w:val="Definition"/>
@@ -1336,20 +1360,12 @@
       <w:b/>
     </w:rPr>
   </w:style>
-  <w:style w:type="paragraph" w:styleId="Definition">
+  <w:style w:type="paragraph" w:customStyle="1" w:styleId="Definition">
     <w:name w:val="Definition"/>
     <w:basedOn w:val="Normal"/>
   </w:style>
-  <w:style w:type="paragraph" w:styleId="BodyText">
-    <w:name w:val="Body Text"/>
-    <w:basedOn w:val="Normal"/>
-    <w:link w:val="BodyTextChar"/>
-    <w:pPr>
-      <w:spacing w:after="120"/>
-    </w:pPr>
-  </w:style>
-  <w:style w:type="paragraph" w:styleId="TableCaption">
-    <w:name w:val="Table Caption"/>
+  <w:style w:type="paragraph" w:styleId="Caption">
+    <w:name w:val="Caption"/>
     <w:basedOn w:val="Normal"/>
     <w:link w:val="BodyTextChar"/>
     <w:pPr>
@@ -1359,16 +1375,27 @@
       <w:i/>
     </w:rPr>
   </w:style>
-  <w:style w:type="paragraph" w:styleId="ImageCaption">
+  <w:style w:type="paragraph" w:customStyle="1" w:styleId="TableCaption">
+    <w:name w:val="Table Caption"/>
+    <w:basedOn w:val="Caption"/>
+    <w:pPr>
+      <w:keepNext/>
+    </w:pPr>
+  </w:style>
+  <w:style w:type="paragraph" w:customStyle="1" w:styleId="ImageCaption">
     <w:name w:val="Image Caption"/>
+    <w:basedOn w:val="Caption"/>
+  </w:style>
+  <w:style w:type="paragraph" w:customStyle="1" w:styleId="Figure">
+    <w:name w:val="Figure"/>
     <w:basedOn w:val="Normal"/>
-    <w:link w:val="BodyTextChar"/>
+  </w:style>
+  <w:style w:type="paragraph" w:customStyle="1" w:styleId="FigureWithCaption">
+    <w:name w:val="Figure with Caption"/>
+    <w:basedOn w:val="Figure"/>
     <w:pPr>
-      <w:spacing w:before="0" w:after="120"/>
+      <w:keepNext/>
     </w:pPr>
-    <w:rPr>
-      <w:i/>
-    </w:rPr>
   </w:style>
   <w:style w:type="character" w:customStyle="1" w:styleId="BodyTextChar">
     <w:name w:val="Body Text Char"/>
@@ -1383,18 +1410,36 @@
       <w:sz w:val="22"/>
     </w:rPr>
   </w:style>
-  <w:style w:type="character" w:customStyle="1" w:styleId="FootnoteRef">
-    <w:name w:val="Footnote Ref"/>
+  <w:style w:type="character" w:styleId="FootnoteReference">
+    <w:name w:val="Footnote Reference"/>
     <w:basedOn w:val="BodyTextChar"/>
     <w:rPr>
       <w:vertAlign w:val="superscript"/>
     </w:rPr>
   </w:style>
-  <w:style w:type="character" w:customStyle="1" w:styleId="Link">
-    <w:name w:val="Link"/>
+  <w:style w:type="character" w:styleId="Hyperlink">
+    <w:name w:val="Hyperlink"/>
     <w:basedOn w:val="BodyTextChar"/>
     <w:rPr>
       <w:color w:val="4F81BD" w:themeColor="accent1"/>
+    </w:rPr>
+  </w:style>
+  <w:style w:type="paragraph" w:styleId="TOCHeading">
+    <w:name w:val="TOC Heading"/>
+    <w:basedOn w:val="Heading1"/>
+    <w:next w:val="BodyText"/>
+    <w:uiPriority w:val="39"/>
+    <w:unhideWhenUsed/>
+    <w:qFormat/>
+    <w:pPr>
+      <w:spacing w:before="240" w:line="259" w:lineRule="auto"/>
+      <w:outlineLvl w:val="9"/>
+    </w:pPr>
+    <w:rPr>
+      <w:rFonts w:asciiTheme="majorHAnsi" w:eastAsiaTheme="majorEastAsia" w:hAnsiTheme="majorHAnsi" w:cstheme="majorBidi"/>
+      <w:b w:val="0"/>
+      <w:bCs w:val="0"/>
+      <w:color w:val="365F91" w:themeColor="accent1" w:themeShade="BF"/>
     </w:rPr>
   </w:style>
   <w:style w:type="paragraph" w:customStyle="1" w:styleId="SourceCode">
@@ -1403,13 +1448,15 @@
     <w:link w:val="VerbatimChar"/>
     <w:pPr>
       <w:wordWrap w:val="off"/>
+      <w:shd w:val="clear" w:fill="f8f8f8"/>
     </w:pPr>
   </w:style>
   <w:style w:type="character" w:customStyle="1" w:styleId="KeywordTok">
     <w:name w:val="KeywordTok"/>
     <w:basedOn w:val="VerbatimChar"/>
     <w:rPr>
-      <w:color w:val="007020"/>
+      <w:color w:val="204a87"/>
+      <w:shd w:val="clear" w:fill="f8f8f8"/>
       <w:b/>
     </w:rPr>
   </w:style>
@@ -1417,49 +1464,125 @@
     <w:name w:val="DataTypeTok"/>
     <w:basedOn w:val="VerbatimChar"/>
     <w:rPr>
-      <w:color w:val="902000"/>
+      <w:color w:val="204a87"/>
+      <w:shd w:val="clear" w:fill="f8f8f8"/>
     </w:rPr>
   </w:style>
   <w:style w:type="character" w:customStyle="1" w:styleId="DecValTok">
     <w:name w:val="DecValTok"/>
     <w:basedOn w:val="VerbatimChar"/>
     <w:rPr>
-      <w:color w:val="40a070"/>
+      <w:color w:val="0000cf"/>
+      <w:shd w:val="clear" w:fill="f8f8f8"/>
     </w:rPr>
   </w:style>
   <w:style w:type="character" w:customStyle="1" w:styleId="BaseNTok">
     <w:name w:val="BaseNTok"/>
     <w:basedOn w:val="VerbatimChar"/>
     <w:rPr>
-      <w:color w:val="40a070"/>
+      <w:color w:val="0000cf"/>
+      <w:shd w:val="clear" w:fill="f8f8f8"/>
     </w:rPr>
   </w:style>
   <w:style w:type="character" w:customStyle="1" w:styleId="FloatTok">
     <w:name w:val="FloatTok"/>
     <w:basedOn w:val="VerbatimChar"/>
     <w:rPr>
-      <w:color w:val="40a070"/>
+      <w:color w:val="0000cf"/>
+      <w:shd w:val="clear" w:fill="f8f8f8"/>
+    </w:rPr>
+  </w:style>
+  <w:style w:type="character" w:customStyle="1" w:styleId="ConstantTok">
+    <w:name w:val="ConstantTok"/>
+    <w:basedOn w:val="VerbatimChar"/>
+    <w:rPr>
+      <w:color w:val="000000"/>
+      <w:shd w:val="clear" w:fill="f8f8f8"/>
     </w:rPr>
   </w:style>
   <w:style w:type="character" w:customStyle="1" w:styleId="CharTok">
     <w:name w:val="CharTok"/>
     <w:basedOn w:val="VerbatimChar"/>
     <w:rPr>
-      <w:color w:val="4070a0"/>
+      <w:color w:val="4e9a06"/>
+      <w:shd w:val="clear" w:fill="f8f8f8"/>
+    </w:rPr>
+  </w:style>
+  <w:style w:type="character" w:customStyle="1" w:styleId="SpecialCharTok">
+    <w:name w:val="SpecialCharTok"/>
+    <w:basedOn w:val="VerbatimChar"/>
+    <w:rPr>
+      <w:color w:val="000000"/>
+      <w:shd w:val="clear" w:fill="f8f8f8"/>
     </w:rPr>
   </w:style>
   <w:style w:type="character" w:customStyle="1" w:styleId="StringTok">
     <w:name w:val="StringTok"/>
     <w:basedOn w:val="VerbatimChar"/>
     <w:rPr>
-      <w:color w:val="4070a0"/>
+      <w:color w:val="4e9a06"/>
+      <w:shd w:val="clear" w:fill="f8f8f8"/>
+    </w:rPr>
+  </w:style>
+  <w:style w:type="character" w:customStyle="1" w:styleId="VerbatimStringTok">
+    <w:name w:val="VerbatimStringTok"/>
+    <w:basedOn w:val="VerbatimChar"/>
+    <w:rPr>
+      <w:color w:val="4e9a06"/>
+      <w:shd w:val="clear" w:fill="f8f8f8"/>
+    </w:rPr>
+  </w:style>
+  <w:style w:type="character" w:customStyle="1" w:styleId="SpecialStringTok">
+    <w:name w:val="SpecialStringTok"/>
+    <w:basedOn w:val="VerbatimChar"/>
+    <w:rPr>
+      <w:color w:val="4e9a06"/>
+      <w:shd w:val="clear" w:fill="f8f8f8"/>
+    </w:rPr>
+  </w:style>
+  <w:style w:type="character" w:customStyle="1" w:styleId="ImportTok">
+    <w:name w:val="ImportTok"/>
+    <w:basedOn w:val="VerbatimChar"/>
+    <w:rPr>
+      <w:shd w:val="clear" w:fill="f8f8f8"/>
     </w:rPr>
   </w:style>
   <w:style w:type="character" w:customStyle="1" w:styleId="CommentTok">
     <w:name w:val="CommentTok"/>
     <w:basedOn w:val="VerbatimChar"/>
     <w:rPr>
-      <w:color w:val="60a0b0"/>
+      <w:color w:val="8f5902"/>
+      <w:shd w:val="clear" w:fill="f8f8f8"/>
+      <w:i/>
+    </w:rPr>
+  </w:style>
+  <w:style w:type="character" w:customStyle="1" w:styleId="DocumentationTok">
+    <w:name w:val="DocumentationTok"/>
+    <w:basedOn w:val="VerbatimChar"/>
+    <w:rPr>
+      <w:color w:val="8f5902"/>
+      <w:shd w:val="clear" w:fill="f8f8f8"/>
+      <w:b/>
+      <w:i/>
+    </w:rPr>
+  </w:style>
+  <w:style w:type="character" w:customStyle="1" w:styleId="AnnotationTok">
+    <w:name w:val="AnnotationTok"/>
+    <w:basedOn w:val="VerbatimChar"/>
+    <w:rPr>
+      <w:color w:val="8f5902"/>
+      <w:shd w:val="clear" w:fill="f8f8f8"/>
+      <w:b/>
+      <w:i/>
+    </w:rPr>
+  </w:style>
+  <w:style w:type="character" w:customStyle="1" w:styleId="CommentVarTok">
+    <w:name w:val="CommentVarTok"/>
+    <w:basedOn w:val="VerbatimChar"/>
+    <w:rPr>
+      <w:color w:val="8f5902"/>
+      <w:shd w:val="clear" w:fill="f8f8f8"/>
+      <w:b/>
       <w:i/>
     </w:rPr>
   </w:style>
@@ -1467,152 +1590,115 @@
     <w:name w:val="OtherTok"/>
     <w:basedOn w:val="VerbatimChar"/>
     <w:rPr>
-      <w:color w:val="007020"/>
+      <w:color w:val="8f5902"/>
+      <w:shd w:val="clear" w:fill="f8f8f8"/>
+    </w:rPr>
+  </w:style>
+  <w:style w:type="character" w:customStyle="1" w:styleId="FunctionTok">
+    <w:name w:val="FunctionTok"/>
+    <w:basedOn w:val="VerbatimChar"/>
+    <w:rPr>
+      <w:color w:val="000000"/>
+      <w:shd w:val="clear" w:fill="f8f8f8"/>
+    </w:rPr>
+  </w:style>
+  <w:style w:type="character" w:customStyle="1" w:styleId="VariableTok">
+    <w:name w:val="VariableTok"/>
+    <w:basedOn w:val="VerbatimChar"/>
+    <w:rPr>
+      <w:color w:val="000000"/>
+      <w:shd w:val="clear" w:fill="f8f8f8"/>
+    </w:rPr>
+  </w:style>
+  <w:style w:type="character" w:customStyle="1" w:styleId="ControlFlowTok">
+    <w:name w:val="ControlFlowTok"/>
+    <w:basedOn w:val="VerbatimChar"/>
+    <w:rPr>
+      <w:color w:val="204a87"/>
+      <w:shd w:val="clear" w:fill="f8f8f8"/>
+      <w:b/>
+    </w:rPr>
+  </w:style>
+  <w:style w:type="character" w:customStyle="1" w:styleId="OperatorTok">
+    <w:name w:val="OperatorTok"/>
+    <w:basedOn w:val="VerbatimChar"/>
+    <w:rPr>
+      <w:color w:val="ce5c00"/>
+      <w:shd w:val="clear" w:fill="f8f8f8"/>
+      <w:b/>
+    </w:rPr>
+  </w:style>
+  <w:style w:type="character" w:customStyle="1" w:styleId="BuiltInTok">
+    <w:name w:val="BuiltInTok"/>
+    <w:basedOn w:val="VerbatimChar"/>
+    <w:rPr>
+      <w:shd w:val="clear" w:fill="f8f8f8"/>
+    </w:rPr>
+  </w:style>
+  <w:style w:type="character" w:customStyle="1" w:styleId="ExtensionTok">
+    <w:name w:val="ExtensionTok"/>
+    <w:basedOn w:val="VerbatimChar"/>
+    <w:rPr>
+      <w:shd w:val="clear" w:fill="f8f8f8"/>
+    </w:rPr>
+  </w:style>
+  <w:style w:type="character" w:customStyle="1" w:styleId="PreprocessorTok">
+    <w:name w:val="PreprocessorTok"/>
+    <w:basedOn w:val="VerbatimChar"/>
+    <w:rPr>
+      <w:color w:val="8f5902"/>
+      <w:shd w:val="clear" w:fill="f8f8f8"/>
+      <w:i/>
+    </w:rPr>
+  </w:style>
+  <w:style w:type="character" w:customStyle="1" w:styleId="AttributeTok">
+    <w:name w:val="AttributeTok"/>
+    <w:basedOn w:val="VerbatimChar"/>
+    <w:rPr>
+      <w:color w:val="c4a000"/>
+      <w:shd w:val="clear" w:fill="f8f8f8"/>
+    </w:rPr>
+  </w:style>
+  <w:style w:type="character" w:customStyle="1" w:styleId="RegionMarkerTok">
+    <w:name w:val="RegionMarkerTok"/>
+    <w:basedOn w:val="VerbatimChar"/>
+    <w:rPr>
+      <w:shd w:val="clear" w:fill="f8f8f8"/>
+    </w:rPr>
+  </w:style>
+  <w:style w:type="character" w:customStyle="1" w:styleId="InformationTok">
+    <w:name w:val="InformationTok"/>
+    <w:basedOn w:val="VerbatimChar"/>
+    <w:rPr>
+      <w:color w:val="8f5902"/>
+      <w:shd w:val="clear" w:fill="f8f8f8"/>
+      <w:b/>
+      <w:i/>
+    </w:rPr>
+  </w:style>
+  <w:style w:type="character" w:customStyle="1" w:styleId="WarningTok">
+    <w:name w:val="WarningTok"/>
+    <w:basedOn w:val="VerbatimChar"/>
+    <w:rPr>
+      <w:color w:val="8f5902"/>
+      <w:shd w:val="clear" w:fill="f8f8f8"/>
+      <w:b/>
+      <w:i/>
     </w:rPr>
   </w:style>
   <w:style w:type="character" w:customStyle="1" w:styleId="AlertTok">
     <w:name w:val="AlertTok"/>
     <w:basedOn w:val="VerbatimChar"/>
     <w:rPr>
-      <w:color w:val="ff0000"/>
-      <w:b/>
-    </w:rPr>
-  </w:style>
-  <w:style w:type="character" w:customStyle="1" w:styleId="FunctionTok">
-    <w:name w:val="FunctionTok"/>
-    <w:basedOn w:val="VerbatimChar"/>
-    <w:rPr>
-      <w:color w:val="06287e"/>
-    </w:rPr>
-  </w:style>
-  <w:style w:type="character" w:customStyle="1" w:styleId="RegionMarkerTok">
-    <w:name w:val="RegionMarkerTok"/>
-    <w:basedOn w:val="VerbatimChar"/>
-    <w:rPr/>
+      <w:color w:val="ef2929"/>
+      <w:shd w:val="clear" w:fill="f8f8f8"/>
+    </w:rPr>
   </w:style>
   <w:style w:type="character" w:customStyle="1" w:styleId="ErrorTok">
     <w:name w:val="ErrorTok"/>
     <w:basedOn w:val="VerbatimChar"/>
     <w:rPr>
-      <w:color w:val="ff0000"/>
-      <w:b/>
-    </w:rPr>
-  </w:style>
-  <w:style w:type="character" w:customStyle="1" w:styleId="NormalTok">
-    <w:name w:val="NormalTok"/>
-    <w:basedOn w:val="VerbatimChar"/>
-    <w:rPr/>
-  </w:style>
-  <w:style w:type="paragraph" w:customStyle="1" w:styleId="SourceCode">
-    <w:name w:val="Source Code"/>
-    <w:basedOn w:val="Normal"/>
-    <w:link w:val="VerbatimChar"/>
-    <w:pPr>
-      <w:wordWrap w:val="off"/>
-      <w:shd w:val="clear" w:fill="f8f8f8"/>
-    </w:pPr>
-  </w:style>
-  <w:style w:type="character" w:customStyle="1" w:styleId="KeywordTok">
-    <w:name w:val="KeywordTok"/>
-    <w:basedOn w:val="VerbatimChar"/>
-    <w:rPr>
-      <w:color w:val="204a87"/>
-      <w:shd w:val="clear" w:fill="f8f8f8"/>
-      <w:b/>
-    </w:rPr>
-  </w:style>
-  <w:style w:type="character" w:customStyle="1" w:styleId="DataTypeTok">
-    <w:name w:val="DataTypeTok"/>
-    <w:basedOn w:val="VerbatimChar"/>
-    <w:rPr>
-      <w:color w:val="204a87"/>
-      <w:shd w:val="clear" w:fill="f8f8f8"/>
-    </w:rPr>
-  </w:style>
-  <w:style w:type="character" w:customStyle="1" w:styleId="DecValTok">
-    <w:name w:val="DecValTok"/>
-    <w:basedOn w:val="VerbatimChar"/>
-    <w:rPr>
-      <w:color w:val="0000cf"/>
-      <w:shd w:val="clear" w:fill="f8f8f8"/>
-    </w:rPr>
-  </w:style>
-  <w:style w:type="character" w:customStyle="1" w:styleId="BaseNTok">
-    <w:name w:val="BaseNTok"/>
-    <w:basedOn w:val="VerbatimChar"/>
-    <w:rPr>
-      <w:color w:val="0000cf"/>
-      <w:shd w:val="clear" w:fill="f8f8f8"/>
-    </w:rPr>
-  </w:style>
-  <w:style w:type="character" w:customStyle="1" w:styleId="FloatTok">
-    <w:name w:val="FloatTok"/>
-    <w:basedOn w:val="VerbatimChar"/>
-    <w:rPr>
-      <w:color w:val="0000cf"/>
-      <w:shd w:val="clear" w:fill="f8f8f8"/>
-    </w:rPr>
-  </w:style>
-  <w:style w:type="character" w:customStyle="1" w:styleId="CharTok">
-    <w:name w:val="CharTok"/>
-    <w:basedOn w:val="VerbatimChar"/>
-    <w:rPr>
-      <w:color w:val="4e9a06"/>
-      <w:shd w:val="clear" w:fill="f8f8f8"/>
-    </w:rPr>
-  </w:style>
-  <w:style w:type="character" w:customStyle="1" w:styleId="StringTok">
-    <w:name w:val="StringTok"/>
-    <w:basedOn w:val="VerbatimChar"/>
-    <w:rPr>
-      <w:color w:val="4e9a06"/>
-      <w:shd w:val="clear" w:fill="f8f8f8"/>
-    </w:rPr>
-  </w:style>
-  <w:style w:type="character" w:customStyle="1" w:styleId="CommentTok">
-    <w:name w:val="CommentTok"/>
-    <w:basedOn w:val="VerbatimChar"/>
-    <w:rPr>
-      <w:color w:val="8f5902"/>
-      <w:shd w:val="clear" w:fill="f8f8f8"/>
-      <w:i/>
-    </w:rPr>
-  </w:style>
-  <w:style w:type="character" w:customStyle="1" w:styleId="OtherTok">
-    <w:name w:val="OtherTok"/>
-    <w:basedOn w:val="VerbatimChar"/>
-    <w:rPr>
-      <w:color w:val="8f5902"/>
-      <w:shd w:val="clear" w:fill="f8f8f8"/>
-    </w:rPr>
-  </w:style>
-  <w:style w:type="character" w:customStyle="1" w:styleId="AlertTok">
-    <w:name w:val="AlertTok"/>
-    <w:basedOn w:val="VerbatimChar"/>
-    <w:rPr>
-      <w:color w:val="ef2929"/>
-      <w:shd w:val="clear" w:fill="f8f8f8"/>
-    </w:rPr>
-  </w:style>
-  <w:style w:type="character" w:customStyle="1" w:styleId="FunctionTok">
-    <w:name w:val="FunctionTok"/>
-    <w:basedOn w:val="VerbatimChar"/>
-    <w:rPr>
-      <w:color w:val="000000"/>
-      <w:shd w:val="clear" w:fill="f8f8f8"/>
-    </w:rPr>
-  </w:style>
-  <w:style w:type="character" w:customStyle="1" w:styleId="RegionMarkerTok">
-    <w:name w:val="RegionMarkerTok"/>
-    <w:basedOn w:val="VerbatimChar"/>
-    <w:rPr>
-      <w:shd w:val="clear" w:fill="f8f8f8"/>
-    </w:rPr>
-  </w:style>
-  <w:style w:type="character" w:customStyle="1" w:styleId="ErrorTok">
-    <w:name w:val="ErrorTok"/>
-    <w:basedOn w:val="VerbatimChar"/>
-    <w:rPr>
+      <w:color w:val="a40000"/>
       <w:shd w:val="clear" w:fill="f8f8f8"/>
       <w:b/>
     </w:rPr>

</xml_diff>